<commit_message>
DAC Module Basic Function Added
</commit_message>
<xml_diff>
--- a/doc/SW Embedded Tutorials.docx
+++ b/doc/SW Embedded Tutorials.docx
@@ -16,10 +16,7 @@
         <w:t xml:space="preserve">] </w:t>
       </w:r>
       <w:r>
-        <w:t>Input</w:t>
-      </w:r>
-      <w:r>
-        <w:t xml:space="preserve"> Debounce and PIT Use Case</w:t>
+        <w:t>Digital To Analog Converter</w:t>
       </w:r>
     </w:p>
     <w:p/>
@@ -29,11 +26,19 @@
           <w:lang w:val="es-MX"/>
         </w:rPr>
       </w:pPr>
-      <w:r>
-        <w:rPr>
-          <w:lang w:val="es-MX"/>
-        </w:rPr>
-        <w:t>Descripcion:</w:t>
+      <w:proofErr w:type="spellStart"/>
+      <w:r>
+        <w:rPr>
+          <w:lang w:val="es-MX"/>
+        </w:rPr>
+        <w:t>Descripcion</w:t>
+      </w:r>
+      <w:proofErr w:type="spellEnd"/>
+      <w:r>
+        <w:rPr>
+          <w:lang w:val="es-MX"/>
+        </w:rPr>
+        <w:t>:</w:t>
       </w:r>
     </w:p>
     <w:p>
@@ -46,13 +51,41 @@
         <w:rPr>
           <w:lang w:val="es-MX"/>
         </w:rPr>
-        <w:t>En este tutorial usaremos lo aprendido en tutorials pasados como el modu</w:t>
-      </w:r>
-      <w:r>
-        <w:rPr>
-          <w:lang w:val="es-MX"/>
-        </w:rPr>
-        <w:t>lo de GPIO sumado al modulo PIT para aplicar el concepto de Debounce. Se explicara el código disponible en GIT que cumple con estas características.</w:t>
+        <w:t xml:space="preserve">En este tutorial </w:t>
+      </w:r>
+      <w:r>
+        <w:rPr>
+          <w:lang w:val="es-MX"/>
+        </w:rPr>
+        <w:t xml:space="preserve">describiremos de manera breve el convertidor Digital a </w:t>
+      </w:r>
+      <w:proofErr w:type="spellStart"/>
+      <w:r>
+        <w:rPr>
+          <w:lang w:val="es-MX"/>
+        </w:rPr>
+        <w:t>Analogico</w:t>
+      </w:r>
+      <w:proofErr w:type="spellEnd"/>
+      <w:r>
+        <w:rPr>
+          <w:lang w:val="es-MX"/>
+        </w:rPr>
+        <w:t xml:space="preserve">. </w:t>
+      </w:r>
+      <w:proofErr w:type="spellStart"/>
+      <w:r>
+        <w:rPr>
+          <w:lang w:val="es-MX"/>
+        </w:rPr>
+        <w:t>Ademas</w:t>
+      </w:r>
+      <w:proofErr w:type="spellEnd"/>
+      <w:r>
+        <w:rPr>
+          <w:lang w:val="es-MX"/>
+        </w:rPr>
+        <w:t xml:space="preserve"> se mostrara un caso de uso para la plataforma KL25Z.</w:t>
       </w:r>
     </w:p>
     <w:p>
@@ -74,11 +107,19 @@
           <w:lang w:val="es-MX"/>
         </w:rPr>
       </w:pPr>
-      <w:r>
-        <w:rPr>
-          <w:lang w:val="es-MX"/>
-        </w:rPr>
-        <w:t>Repositorio GIT:</w:t>
+      <w:proofErr w:type="spellStart"/>
+      <w:r>
+        <w:rPr>
+          <w:lang w:val="es-MX"/>
+        </w:rPr>
+        <w:t>Informacion</w:t>
+      </w:r>
+      <w:proofErr w:type="spellEnd"/>
+      <w:r>
+        <w:rPr>
+          <w:lang w:val="es-MX"/>
+        </w:rPr>
+        <w:t xml:space="preserve"> en Wikipedia sobre DAC:</w:t>
       </w:r>
     </w:p>
     <w:p>
@@ -93,11 +134,89 @@
             <w:rStyle w:val="Hyperlink"/>
             <w:lang w:val="es-MX"/>
           </w:rPr>
-          <w:t>https://github.com/omaresl/SWEmbeddedTutorials.git</w:t>
+          <w:t>https://es.wikipedia.org/wiki/Conversi%C3%B3n_digital-anal%C3%B3gica</w:t>
         </w:r>
       </w:hyperlink>
-      <w:bookmarkStart w:id="0" w:name="_GoBack"/>
-      <w:bookmarkEnd w:id="0"/>
+    </w:p>
+    <w:p>
+      <w:pPr>
+        <w:rPr>
+          <w:lang w:val="es-MX"/>
+        </w:rPr>
+      </w:pPr>
+      <w:proofErr w:type="spellStart"/>
+      <w:r>
+        <w:rPr>
+          <w:lang w:val="es-MX"/>
+        </w:rPr>
+        <w:t>Pagina</w:t>
+      </w:r>
+      <w:proofErr w:type="spellEnd"/>
+      <w:r>
+        <w:rPr>
+          <w:lang w:val="es-MX"/>
+        </w:rPr>
+        <w:t xml:space="preserve"> NXP KL25Z</w:t>
+      </w:r>
+      <w:r>
+        <w:rPr>
+          <w:lang w:val="es-MX"/>
+        </w:rPr>
+        <w:t>:</w:t>
+      </w:r>
+    </w:p>
+    <w:p>
+      <w:pPr>
+        <w:rPr>
+          <w:lang w:val="es-MX"/>
+        </w:rPr>
+      </w:pPr>
+      <w:hyperlink r:id="rId5" w:history="1">
+        <w:r>
+          <w:rPr>
+            <w:rStyle w:val="Hyperlink"/>
+            <w:lang w:val="es-MX"/>
+          </w:rPr>
+          <w:t>https://www.nxp.com/products/processors-and-microcontrollers/arm-based-processors-and-mcus/kinetis-cortex-m-mcus/l-seriesultra-low-powerm0-plus/freedom-development-platform-for-kinetis-kl14-kl15-kl24-kl25-mcus:FRDM-KL25Z</w:t>
+        </w:r>
+      </w:hyperlink>
+    </w:p>
+    <w:p>
+      <w:pPr>
+        <w:rPr>
+          <w:lang w:val="es-MX"/>
+        </w:rPr>
+      </w:pPr>
+      <w:proofErr w:type="spellStart"/>
+      <w:r>
+        <w:rPr>
+          <w:lang w:val="es-MX"/>
+        </w:rPr>
+        <w:t>Pagina</w:t>
+      </w:r>
+      <w:proofErr w:type="spellEnd"/>
+      <w:r>
+        <w:rPr>
+          <w:lang w:val="es-MX"/>
+        </w:rPr>
+        <w:t xml:space="preserve"> SDK KL25Z:</w:t>
+      </w:r>
+    </w:p>
+    <w:p>
+      <w:pPr>
+        <w:rPr>
+          <w:lang w:val="es-MX"/>
+        </w:rPr>
+      </w:pPr>
+      <w:hyperlink r:id="rId6" w:history="1">
+        <w:r>
+          <w:rPr>
+            <w:rStyle w:val="Hyperlink"/>
+            <w:lang w:val="es-MX"/>
+          </w:rPr>
+          <w:t>https://www.nxp.com/support/developer-resources/reference-designs/software-development-kit-for-kinetis-mcus:KINETIS-SDK</w:t>
+        </w:r>
+      </w:hyperlink>
     </w:p>
     <w:sectPr>
       <w:pgSz w:w="12240" w:h="15840"/>
@@ -541,6 +660,18 @@
       <w:u w:val="single"/>
     </w:rPr>
   </w:style>
+  <w:style w:type="character" w:styleId="FollowedHyperlink">
+    <w:name w:val="FollowedHyperlink"/>
+    <w:basedOn w:val="DefaultParagraphFont"/>
+    <w:uiPriority w:val="99"/>
+    <w:semiHidden/>
+    <w:unhideWhenUsed/>
+    <w:rsid w:val="002F3044"/>
+    <w:rPr>
+      <w:color w:val="954F72" w:themeColor="followedHyperlink"/>
+      <w:u w:val="single"/>
+    </w:rPr>
+  </w:style>
 </w:styles>
 </file>
 

</xml_diff>

<commit_message>
ADC Tutorial Description Added
</commit_message>
<xml_diff>
--- a/doc/SW Embedded Tutorials.docx
+++ b/doc/SW Embedded Tutorials.docx
@@ -16,33 +16,34 @@
         <w:t xml:space="preserve">] </w:t>
       </w:r>
       <w:r>
-        <w:t>Digital To Analog Converter</w:t>
+        <w:t>Analog to Digital</w:t>
+      </w:r>
+      <w:r>
+        <w:t xml:space="preserve"> Converter</w:t>
       </w:r>
     </w:p>
     <w:p/>
     <w:p>
       <w:pPr>
-        <w:rPr>
-          <w:lang w:val="es-MX"/>
-        </w:rPr>
-      </w:pPr>
-      <w:proofErr w:type="spellStart"/>
-      <w:r>
-        <w:rPr>
-          <w:lang w:val="es-MX"/>
-        </w:rPr>
-        <w:t>Descripcion</w:t>
-      </w:r>
-      <w:proofErr w:type="spellEnd"/>
-      <w:r>
-        <w:rPr>
-          <w:lang w:val="es-MX"/>
-        </w:rPr>
-        <w:t>:</w:t>
-      </w:r>
-    </w:p>
-    <w:p>
-      <w:pPr>
+        <w:tabs>
+          <w:tab w:val="left" w:pos="3828"/>
+        </w:tabs>
+        <w:rPr>
+          <w:lang w:val="es-MX"/>
+        </w:rPr>
+      </w:pPr>
+      <w:r>
+        <w:rPr>
+          <w:lang w:val="es-MX"/>
+        </w:rPr>
+        <w:t>Descripcion:</w:t>
+      </w:r>
+    </w:p>
+    <w:p>
+      <w:pPr>
+        <w:tabs>
+          <w:tab w:val="left" w:pos="3828"/>
+        </w:tabs>
         <w:rPr>
           <w:lang w:val="es-MX"/>
         </w:rPr>
@@ -57,39 +58,26 @@
         <w:rPr>
           <w:lang w:val="es-MX"/>
         </w:rPr>
-        <w:t xml:space="preserve">describiremos de manera breve el convertidor Digital a </w:t>
-      </w:r>
-      <w:proofErr w:type="spellStart"/>
-      <w:r>
-        <w:rPr>
-          <w:lang w:val="es-MX"/>
-        </w:rPr>
-        <w:t>Analogico</w:t>
-      </w:r>
-      <w:proofErr w:type="spellEnd"/>
-      <w:r>
-        <w:rPr>
-          <w:lang w:val="es-MX"/>
-        </w:rPr>
-        <w:t xml:space="preserve">. </w:t>
-      </w:r>
-      <w:proofErr w:type="spellStart"/>
-      <w:r>
-        <w:rPr>
-          <w:lang w:val="es-MX"/>
-        </w:rPr>
-        <w:t>Ademas</w:t>
-      </w:r>
-      <w:proofErr w:type="spellEnd"/>
-      <w:r>
-        <w:rPr>
-          <w:lang w:val="es-MX"/>
-        </w:rPr>
-        <w:t xml:space="preserve"> se mostrara un caso de uso para la plataforma KL25Z.</w:t>
-      </w:r>
-    </w:p>
-    <w:p>
-      <w:pPr>
+        <w:t xml:space="preserve">describiremos de manera breve el convertidor </w:t>
+      </w:r>
+      <w:r>
+        <w:rPr>
+          <w:lang w:val="es-MX"/>
+        </w:rPr>
+        <w:t>Analogico a Digital</w:t>
+      </w:r>
+      <w:r>
+        <w:rPr>
+          <w:lang w:val="es-MX"/>
+        </w:rPr>
+        <w:t>. Ademas se mostrara un caso de uso para la plataforma KL25Z.</w:t>
+      </w:r>
+    </w:p>
+    <w:p>
+      <w:pPr>
+        <w:tabs>
+          <w:tab w:val="left" w:pos="3828"/>
+        </w:tabs>
         <w:rPr>
           <w:lang w:val="es-MX"/>
         </w:rPr>
@@ -103,60 +91,53 @@
     </w:p>
     <w:p>
       <w:pPr>
-        <w:rPr>
-          <w:lang w:val="es-MX"/>
-        </w:rPr>
-      </w:pPr>
-      <w:proofErr w:type="spellStart"/>
-      <w:r>
-        <w:rPr>
-          <w:lang w:val="es-MX"/>
-        </w:rPr>
-        <w:t>Informacion</w:t>
-      </w:r>
-      <w:proofErr w:type="spellEnd"/>
-      <w:r>
-        <w:rPr>
-          <w:lang w:val="es-MX"/>
-        </w:rPr>
-        <w:t xml:space="preserve"> en Wikipedia sobre DAC:</w:t>
-      </w:r>
-    </w:p>
-    <w:p>
-      <w:pPr>
-        <w:rPr>
-          <w:lang w:val="es-MX"/>
-        </w:rPr>
-      </w:pPr>
-      <w:hyperlink r:id="rId4" w:history="1">
+        <w:tabs>
+          <w:tab w:val="left" w:pos="3828"/>
+        </w:tabs>
+        <w:rPr>
+          <w:lang w:val="es-MX"/>
+        </w:rPr>
+      </w:pPr>
+      <w:r>
+        <w:rPr>
+          <w:lang w:val="es-MX"/>
+        </w:rPr>
+        <w:t>Informacion en Wikipedia sobre DAC:</w:t>
+      </w:r>
+    </w:p>
+    <w:p>
+      <w:pPr>
+        <w:tabs>
+          <w:tab w:val="left" w:pos="3828"/>
+        </w:tabs>
+        <w:rPr>
+          <w:lang w:val="es-MX"/>
+        </w:rPr>
+      </w:pPr>
+      <w:hyperlink r:id="rId6" w:history="1">
         <w:r>
           <w:rPr>
             <w:rStyle w:val="Hyperlink"/>
             <w:lang w:val="es-MX"/>
           </w:rPr>
-          <w:t>https://es.wikipedia.org/wiki/Conversi%C3%B3n_digital-anal%C3%B3gica</w:t>
+          <w:t>https://en.wikipedia.org/wiki/Analog-to-digital_converter</w:t>
         </w:r>
       </w:hyperlink>
     </w:p>
     <w:p>
       <w:pPr>
-        <w:rPr>
-          <w:lang w:val="es-MX"/>
-        </w:rPr>
-      </w:pPr>
-      <w:proofErr w:type="spellStart"/>
-      <w:r>
-        <w:rPr>
-          <w:lang w:val="es-MX"/>
-        </w:rPr>
-        <w:t>Pagina</w:t>
-      </w:r>
-      <w:proofErr w:type="spellEnd"/>
-      <w:r>
-        <w:rPr>
-          <w:lang w:val="es-MX"/>
-        </w:rPr>
-        <w:t xml:space="preserve"> NXP KL25Z</w:t>
+        <w:tabs>
+          <w:tab w:val="left" w:pos="3828"/>
+        </w:tabs>
+        <w:rPr>
+          <w:lang w:val="es-MX"/>
+        </w:rPr>
+      </w:pPr>
+      <w:r>
+        <w:rPr>
+          <w:lang w:val="es-MX"/>
+        </w:rPr>
+        <w:t>Pagina NXP KL25Z</w:t>
       </w:r>
       <w:r>
         <w:rPr>
@@ -167,11 +148,14 @@
     </w:p>
     <w:p>
       <w:pPr>
-        <w:rPr>
-          <w:lang w:val="es-MX"/>
-        </w:rPr>
-      </w:pPr>
-      <w:hyperlink r:id="rId5" w:history="1">
+        <w:tabs>
+          <w:tab w:val="left" w:pos="3828"/>
+        </w:tabs>
+        <w:rPr>
+          <w:lang w:val="es-MX"/>
+        </w:rPr>
+      </w:pPr>
+      <w:hyperlink r:id="rId7" w:history="1">
         <w:r>
           <w:rPr>
             <w:rStyle w:val="Hyperlink"/>
@@ -183,32 +167,31 @@
     </w:p>
     <w:p>
       <w:pPr>
-        <w:rPr>
-          <w:lang w:val="es-MX"/>
-        </w:rPr>
-      </w:pPr>
-      <w:proofErr w:type="spellStart"/>
-      <w:r>
-        <w:rPr>
-          <w:lang w:val="es-MX"/>
-        </w:rPr>
-        <w:t>Pagina</w:t>
-      </w:r>
-      <w:proofErr w:type="spellEnd"/>
-      <w:r>
-        <w:rPr>
-          <w:lang w:val="es-MX"/>
-        </w:rPr>
-        <w:t xml:space="preserve"> SDK KL25Z:</w:t>
-      </w:r>
-    </w:p>
-    <w:p>
-      <w:pPr>
-        <w:rPr>
-          <w:lang w:val="es-MX"/>
-        </w:rPr>
-      </w:pPr>
-      <w:hyperlink r:id="rId6" w:history="1">
+        <w:tabs>
+          <w:tab w:val="left" w:pos="3828"/>
+        </w:tabs>
+        <w:rPr>
+          <w:lang w:val="es-MX"/>
+        </w:rPr>
+      </w:pPr>
+      <w:r>
+        <w:rPr>
+          <w:lang w:val="es-MX"/>
+        </w:rPr>
+        <w:t>Pagina SDK KL25Z:</w:t>
+      </w:r>
+    </w:p>
+    <w:p>
+      <w:pPr>
+        <w:tabs>
+          <w:tab w:val="left" w:pos="3828"/>
+        </w:tabs>
+        <w:rPr>
+          <w:rStyle w:val="Hyperlink"/>
+          <w:lang w:val="es-MX"/>
+        </w:rPr>
+      </w:pPr>
+      <w:hyperlink r:id="rId8" w:history="1">
         <w:r>
           <w:rPr>
             <w:rStyle w:val="Hyperlink"/>
@@ -218,6 +201,35 @@
         </w:r>
       </w:hyperlink>
     </w:p>
+    <w:p>
+      <w:pPr>
+        <w:rPr>
+          <w:lang w:val="es-MX"/>
+        </w:rPr>
+      </w:pPr>
+      <w:r>
+        <w:rPr>
+          <w:lang w:val="es-MX"/>
+        </w:rPr>
+        <w:t>Codigo de GitHub</w:t>
+      </w:r>
+    </w:p>
+    <w:p>
+      <w:pPr>
+        <w:rPr>
+          <w:lang w:val="es-MX"/>
+        </w:rPr>
+      </w:pPr>
+      <w:hyperlink r:id="rId9" w:history="1">
+        <w:r>
+          <w:rPr>
+            <w:rStyle w:val="Hyperlink"/>
+            <w:lang w:val="es-MX"/>
+          </w:rPr>
+          <w:t>https://github.com/omaresl/SWEmbeddedTutorials/archive/ADC_Module_Example.zip</w:t>
+        </w:r>
+      </w:hyperlink>
+    </w:p>
     <w:sectPr>
       <w:pgSz w:w="12240" w:h="15840"/>
       <w:pgMar w:top="1440" w:right="1440" w:bottom="1440" w:left="1440" w:header="708" w:footer="708" w:gutter="0"/>
@@ -226,6 +238,56 @@
     </w:sectPr>
   </w:body>
 </w:document>
+</file>
+
+<file path=word/endnotes.xml><?xml version="1.0" encoding="utf-8"?>
+<w:endnotes xmlns:wpc="http://schemas.microsoft.com/office/word/2010/wordprocessingCanvas" xmlns:mc="http://schemas.openxmlformats.org/markup-compatibility/2006" xmlns:o="urn:schemas-microsoft-com:office:office" xmlns:r="http://schemas.openxmlformats.org/officeDocument/2006/relationships" xmlns:m="http://schemas.openxmlformats.org/officeDocument/2006/math" xmlns:v="urn:schemas-microsoft-com:vml" xmlns:wp14="http://schemas.microsoft.com/office/word/2010/wordprocessingDrawing" xmlns:wp="http://schemas.openxmlformats.org/drawingml/2006/wordprocessingDrawing" xmlns:w10="urn:schemas-microsoft-com:office:word" xmlns:w="http://schemas.openxmlformats.org/wordprocessingml/2006/main" xmlns:w14="http://schemas.microsoft.com/office/word/2010/wordml" xmlns:w15="http://schemas.microsoft.com/office/word/2012/wordml" xmlns:wpg="http://schemas.microsoft.com/office/word/2010/wordprocessingGroup" xmlns:wpi="http://schemas.microsoft.com/office/word/2010/wordprocessingInk" xmlns:wne="http://schemas.microsoft.com/office/word/2006/wordml" xmlns:wps="http://schemas.microsoft.com/office/word/2010/wordprocessingShape" mc:Ignorable="w14 w15 wp14">
+  <w:endnote w:type="separator" w:id="-1">
+    <w:p>
+      <w:pPr>
+        <w:spacing w:after="0" w:line="240" w:lineRule="auto"/>
+      </w:pPr>
+      <w:r>
+        <w:separator/>
+      </w:r>
+    </w:p>
+  </w:endnote>
+  <w:endnote w:type="continuationSeparator" w:id="0">
+    <w:p>
+      <w:pPr>
+        <w:spacing w:after="0" w:line="240" w:lineRule="auto"/>
+      </w:pPr>
+      <w:r>
+        <w:continuationSeparator/>
+      </w:r>
+    </w:p>
+  </w:endnote>
+</w:endnotes>
+</file>
+
+<file path=word/footnotes.xml><?xml version="1.0" encoding="utf-8"?>
+<w:footnotes xmlns:wpc="http://schemas.microsoft.com/office/word/2010/wordprocessingCanvas" xmlns:mc="http://schemas.openxmlformats.org/markup-compatibility/2006" xmlns:o="urn:schemas-microsoft-com:office:office" xmlns:r="http://schemas.openxmlformats.org/officeDocument/2006/relationships" xmlns:m="http://schemas.openxmlformats.org/officeDocument/2006/math" xmlns:v="urn:schemas-microsoft-com:vml" xmlns:wp14="http://schemas.microsoft.com/office/word/2010/wordprocessingDrawing" xmlns:wp="http://schemas.openxmlformats.org/drawingml/2006/wordprocessingDrawing" xmlns:w10="urn:schemas-microsoft-com:office:word" xmlns:w="http://schemas.openxmlformats.org/wordprocessingml/2006/main" xmlns:w14="http://schemas.microsoft.com/office/word/2010/wordml" xmlns:w15="http://schemas.microsoft.com/office/word/2012/wordml" xmlns:wpg="http://schemas.microsoft.com/office/word/2010/wordprocessingGroup" xmlns:wpi="http://schemas.microsoft.com/office/word/2010/wordprocessingInk" xmlns:wne="http://schemas.microsoft.com/office/word/2006/wordml" xmlns:wps="http://schemas.microsoft.com/office/word/2010/wordprocessingShape" mc:Ignorable="w14 w15 wp14">
+  <w:footnote w:type="separator" w:id="-1">
+    <w:p>
+      <w:pPr>
+        <w:spacing w:after="0" w:line="240" w:lineRule="auto"/>
+      </w:pPr>
+      <w:r>
+        <w:separator/>
+      </w:r>
+    </w:p>
+  </w:footnote>
+  <w:footnote w:type="continuationSeparator" w:id="0">
+    <w:p>
+      <w:pPr>
+        <w:spacing w:after="0" w:line="240" w:lineRule="auto"/>
+      </w:pPr>
+      <w:r>
+        <w:continuationSeparator/>
+      </w:r>
+    </w:p>
+  </w:footnote>
+</w:footnotes>
 </file>
 
 <file path=word/styles.xml><?xml version="1.0" encoding="utf-8"?>
@@ -672,6 +734,50 @@
       <w:u w:val="single"/>
     </w:rPr>
   </w:style>
+  <w:style w:type="paragraph" w:styleId="Header">
+    <w:name w:val="header"/>
+    <w:basedOn w:val="Normal"/>
+    <w:link w:val="HeaderChar"/>
+    <w:uiPriority w:val="99"/>
+    <w:unhideWhenUsed/>
+    <w:rsid w:val="00EF129E"/>
+    <w:pPr>
+      <w:tabs>
+        <w:tab w:val="center" w:pos="4680"/>
+        <w:tab w:val="right" w:pos="9360"/>
+      </w:tabs>
+      <w:spacing w:after="0" w:line="240" w:lineRule="auto"/>
+    </w:pPr>
+  </w:style>
+  <w:style w:type="character" w:customStyle="1" w:styleId="HeaderChar">
+    <w:name w:val="Header Char"/>
+    <w:basedOn w:val="DefaultParagraphFont"/>
+    <w:link w:val="Header"/>
+    <w:uiPriority w:val="99"/>
+    <w:rsid w:val="00EF129E"/>
+  </w:style>
+  <w:style w:type="paragraph" w:styleId="Footer">
+    <w:name w:val="footer"/>
+    <w:basedOn w:val="Normal"/>
+    <w:link w:val="FooterChar"/>
+    <w:uiPriority w:val="99"/>
+    <w:unhideWhenUsed/>
+    <w:rsid w:val="00EF129E"/>
+    <w:pPr>
+      <w:tabs>
+        <w:tab w:val="center" w:pos="4680"/>
+        <w:tab w:val="right" w:pos="9360"/>
+      </w:tabs>
+      <w:spacing w:after="0" w:line="240" w:lineRule="auto"/>
+    </w:pPr>
+  </w:style>
+  <w:style w:type="character" w:customStyle="1" w:styleId="FooterChar">
+    <w:name w:val="Footer Char"/>
+    <w:basedOn w:val="DefaultParagraphFont"/>
+    <w:link w:val="Footer"/>
+    <w:uiPriority w:val="99"/>
+    <w:rsid w:val="00EF129E"/>
+  </w:style>
 </w:styles>
 </file>
 

</xml_diff>